<commit_message>
Updated Specification documentation by adding algorithm flowchart
</commit_message>
<xml_diff>
--- a/Specification Document.docx
+++ b/Specification Document.docx
@@ -596,7 +596,7 @@
             <w:instrText xml:space="preserve"> TOC \h \u \z </w:instrText>
             <w:fldChar w:fldCharType="separate"/>
           </w:r>
-          <w:hyperlink w:anchor="_wabz31tiv3i0">
+          <w:hyperlink w:anchor="_yox2q65eh1fp">
             <w:r>
               <w:rPr>
                 <w:rFonts w:ascii="Arial" w:cs="Arial" w:eastAsia="Arial" w:hAnsi="Arial"/>
@@ -634,7 +634,7 @@
           </w:r>
           <w:r>
             <w:fldChar w:fldCharType="begin"/>
-            <w:instrText xml:space="preserve"> PAGEREF _wabz31tiv3i0 \h </w:instrText>
+            <w:instrText xml:space="preserve"> PAGEREF _yox2q65eh1fp \h </w:instrText>
             <w:fldChar w:fldCharType="separate"/>
           </w:r>
           <w:r>
@@ -1268,7 +1268,7 @@
               <w:vertAlign w:val="baseline"/>
               <w:rtl w:val="0"/>
             </w:rPr>
-            <w:t xml:space="preserve">5</w:t>
+            <w:t xml:space="preserve">4</w:t>
           </w:r>
           <w:r>
             <w:fldChar w:fldCharType="end"/>
@@ -1444,7 +1444,7 @@
               <w:vertAlign w:val="baseline"/>
               <w:rtl w:val="0"/>
             </w:rPr>
-            <w:t xml:space="preserve">7</w:t>
+            <w:t xml:space="preserve">6</w:t>
           </w:r>
           <w:r>
             <w:fldChar w:fldCharType="end"/>
@@ -1620,7 +1620,7 @@
               <w:vertAlign w:val="baseline"/>
               <w:rtl w:val="0"/>
             </w:rPr>
-            <w:t xml:space="preserve">9</w:t>
+            <w:t xml:space="preserve">8</w:t>
           </w:r>
           <w:r>
             <w:fldChar w:fldCharType="end"/>
@@ -2780,8 +2780,96 @@
             <w:tabs>
               <w:tab w:val="right" w:pos="9360"/>
             </w:tabs>
-            <w:spacing w:before="60" w:line="240" w:lineRule="auto"/>
-            <w:ind w:left="720" w:firstLine="0"/>
+            <w:spacing w:before="200" w:line="240" w:lineRule="auto"/>
+            <w:ind w:left="0" w:firstLine="0"/>
+            <w:rPr>
+              <w:rFonts w:ascii="Arial" w:cs="Arial" w:eastAsia="Arial" w:hAnsi="Arial"/>
+              <w:b w:val="1"/>
+              <w:i w:val="0"/>
+              <w:smallCaps w:val="0"/>
+              <w:strike w:val="0"/>
+              <w:color w:val="000000"/>
+              <w:sz w:val="22"/>
+              <w:szCs w:val="22"/>
+              <w:u w:val="none"/>
+              <w:shd w:fill="auto" w:val="clear"/>
+              <w:vertAlign w:val="baseline"/>
+            </w:rPr>
+          </w:pPr>
+          <w:hyperlink w:anchor="_mgu1hsqw70xw">
+            <w:r>
+              <w:rPr>
+                <w:rFonts w:ascii="Arial" w:cs="Arial" w:eastAsia="Arial" w:hAnsi="Arial"/>
+                <w:b w:val="1"/>
+                <w:i w:val="0"/>
+                <w:smallCaps w:val="0"/>
+                <w:strike w:val="0"/>
+                <w:color w:val="000000"/>
+                <w:sz w:val="22"/>
+                <w:szCs w:val="22"/>
+                <w:u w:val="none"/>
+                <w:shd w:fill="auto" w:val="clear"/>
+                <w:vertAlign w:val="baseline"/>
+                <w:rtl w:val="0"/>
+              </w:rPr>
+              <w:t xml:space="preserve">Algorithm Flow chart depicting flow of the program:</w:t>
+            </w:r>
+          </w:hyperlink>
+          <w:r>
+            <w:rPr>
+              <w:rFonts w:ascii="Arial" w:cs="Arial" w:eastAsia="Arial" w:hAnsi="Arial"/>
+              <w:b w:val="1"/>
+              <w:i w:val="0"/>
+              <w:smallCaps w:val="0"/>
+              <w:strike w:val="0"/>
+              <w:color w:val="000000"/>
+              <w:sz w:val="22"/>
+              <w:szCs w:val="22"/>
+              <w:u w:val="none"/>
+              <w:shd w:fill="auto" w:val="clear"/>
+              <w:vertAlign w:val="baseline"/>
+              <w:rtl w:val="0"/>
+            </w:rPr>
+            <w:tab/>
+          </w:r>
+          <w:r>
+            <w:fldChar w:fldCharType="begin"/>
+            <w:instrText xml:space="preserve"> PAGEREF _mgu1hsqw70xw \h </w:instrText>
+            <w:fldChar w:fldCharType="separate"/>
+          </w:r>
+          <w:r>
+            <w:rPr>
+              <w:rFonts w:ascii="Arial" w:cs="Arial" w:eastAsia="Arial" w:hAnsi="Arial"/>
+              <w:b w:val="1"/>
+              <w:i w:val="0"/>
+              <w:smallCaps w:val="0"/>
+              <w:strike w:val="0"/>
+              <w:color w:val="000000"/>
+              <w:sz w:val="22"/>
+              <w:szCs w:val="22"/>
+              <w:u w:val="none"/>
+              <w:shd w:fill="auto" w:val="clear"/>
+              <w:vertAlign w:val="baseline"/>
+              <w:rtl w:val="0"/>
+            </w:rPr>
+            <w:t xml:space="preserve">17</w:t>
+          </w:r>
+          <w:r>
+            <w:fldChar w:fldCharType="end"/>
+          </w:r>
+          <w:r>
+            <w:rPr>
+              <w:rtl w:val="0"/>
+            </w:rPr>
+          </w:r>
+        </w:p>
+        <w:p>
+          <w:pPr>
+            <w:tabs>
+              <w:tab w:val="right" w:pos="9360"/>
+            </w:tabs>
+            <w:spacing w:before="200" w:line="240" w:lineRule="auto"/>
+            <w:ind w:left="0" w:firstLine="0"/>
             <w:rPr>
               <w:rFonts w:ascii="Arial" w:cs="Arial" w:eastAsia="Arial" w:hAnsi="Arial"/>
               <w:b w:val="0"/>
@@ -2840,19 +2928,19 @@
           <w:r>
             <w:rPr>
               <w:rFonts w:ascii="Arial" w:cs="Arial" w:eastAsia="Arial" w:hAnsi="Arial"/>
-              <w:b w:val="0"/>
-              <w:i w:val="0"/>
-              <w:smallCaps w:val="0"/>
-              <w:strike w:val="0"/>
-              <w:color w:val="000000"/>
-              <w:sz w:val="22"/>
-              <w:szCs w:val="22"/>
-              <w:u w:val="none"/>
-              <w:shd w:fill="auto" w:val="clear"/>
-              <w:vertAlign w:val="baseline"/>
-              <w:rtl w:val="0"/>
-            </w:rPr>
-            <w:t xml:space="preserve">17</w:t>
+              <w:b w:val="1"/>
+              <w:i w:val="0"/>
+              <w:smallCaps w:val="0"/>
+              <w:strike w:val="0"/>
+              <w:color w:val="000000"/>
+              <w:sz w:val="22"/>
+              <w:szCs w:val="22"/>
+              <w:u w:val="none"/>
+              <w:shd w:fill="auto" w:val="clear"/>
+              <w:vertAlign w:val="baseline"/>
+              <w:rtl w:val="0"/>
+            </w:rPr>
+            <w:t xml:space="preserve">18</w:t>
           </w:r>
           <w:r>
             <w:fldChar w:fldCharType="end"/>
@@ -2940,7 +3028,7 @@
               <w:vertAlign w:val="baseline"/>
               <w:rtl w:val="0"/>
             </w:rPr>
-            <w:t xml:space="preserve">17</w:t>
+            <w:t xml:space="preserve">18</w:t>
           </w:r>
           <w:r>
             <w:fldChar w:fldCharType="end"/>
@@ -3028,7 +3116,7 @@
               <w:vertAlign w:val="baseline"/>
               <w:rtl w:val="0"/>
             </w:rPr>
-            <w:t xml:space="preserve">18</w:t>
+            <w:t xml:space="preserve">19</w:t>
           </w:r>
           <w:r>
             <w:fldChar w:fldCharType="end"/>
@@ -3116,7 +3204,7 @@
               <w:vertAlign w:val="baseline"/>
               <w:rtl w:val="0"/>
             </w:rPr>
-            <w:t xml:space="preserve">18</w:t>
+            <w:t xml:space="preserve">19</w:t>
           </w:r>
           <w:r>
             <w:fldChar w:fldCharType="end"/>
@@ -3226,7 +3314,7 @@
         <w:jc w:val="both"/>
         <w:rPr/>
       </w:pPr>
-      <w:bookmarkStart w:colFirst="0" w:colLast="0" w:name="_wabz31tiv3i0" w:id="3"/>
+      <w:bookmarkStart w:colFirst="0" w:colLast="0" w:name="_yox2q65eh1fp" w:id="3"/>
       <w:bookmarkEnd w:id="3"/>
       <w:r>
         <w:rPr>
@@ -3896,12 +3984,12 @@
           <wp:inline distB="114300" distT="114300" distL="114300" distR="114300">
             <wp:extent cx="5936309" cy="3472346"/>
             <wp:effectExtent b="0" l="0" r="0" t="0"/>
-            <wp:docPr id="11" name="image10.png"/>
+            <wp:docPr id="11" name="image12.png"/>
             <a:graphic>
               <a:graphicData uri="http://schemas.openxmlformats.org/drawingml/2006/picture">
                 <pic:pic>
                   <pic:nvPicPr>
-                    <pic:cNvPr id="0" name="image10.png"/>
+                    <pic:cNvPr id="0" name="image12.png"/>
                     <pic:cNvPicPr preferRelativeResize="0"/>
                   </pic:nvPicPr>
                   <pic:blipFill>
@@ -4012,81 +4100,6 @@
     </w:p>
     <w:p>
       <w:pPr>
-        <w:jc w:val="both"/>
-        <w:rPr>
-          <w:rFonts w:ascii="Times New Roman" w:cs="Times New Roman" w:eastAsia="Times New Roman" w:hAnsi="Times New Roman"/>
-          <w:sz w:val="24"/>
-          <w:szCs w:val="24"/>
-        </w:rPr>
-      </w:pPr>
-      <w:r>
-        <w:rPr>
-          <w:rtl w:val="0"/>
-        </w:rPr>
-      </w:r>
-    </w:p>
-    <w:p>
-      <w:pPr>
-        <w:jc w:val="both"/>
-        <w:rPr>
-          <w:rFonts w:ascii="Times New Roman" w:cs="Times New Roman" w:eastAsia="Times New Roman" w:hAnsi="Times New Roman"/>
-          <w:sz w:val="24"/>
-          <w:szCs w:val="24"/>
-        </w:rPr>
-      </w:pPr>
-      <w:r>
-        <w:rPr>
-          <w:rtl w:val="0"/>
-        </w:rPr>
-      </w:r>
-    </w:p>
-    <w:p>
-      <w:pPr>
-        <w:jc w:val="both"/>
-        <w:rPr>
-          <w:rFonts w:ascii="Times New Roman" w:cs="Times New Roman" w:eastAsia="Times New Roman" w:hAnsi="Times New Roman"/>
-          <w:sz w:val="24"/>
-          <w:szCs w:val="24"/>
-        </w:rPr>
-      </w:pPr>
-      <w:r>
-        <w:rPr>
-          <w:rtl w:val="0"/>
-        </w:rPr>
-      </w:r>
-    </w:p>
-    <w:p>
-      <w:pPr>
-        <w:jc w:val="both"/>
-        <w:rPr>
-          <w:rFonts w:ascii="Times New Roman" w:cs="Times New Roman" w:eastAsia="Times New Roman" w:hAnsi="Times New Roman"/>
-          <w:sz w:val="24"/>
-          <w:szCs w:val="24"/>
-        </w:rPr>
-      </w:pPr>
-      <w:r>
-        <w:rPr>
-          <w:rtl w:val="0"/>
-        </w:rPr>
-      </w:r>
-    </w:p>
-    <w:p>
-      <w:pPr>
-        <w:jc w:val="both"/>
-        <w:rPr>
-          <w:rFonts w:ascii="Times New Roman" w:cs="Times New Roman" w:eastAsia="Times New Roman" w:hAnsi="Times New Roman"/>
-          <w:sz w:val="24"/>
-          <w:szCs w:val="24"/>
-        </w:rPr>
-      </w:pPr>
-      <w:r>
-        <w:rPr>
-          <w:rtl w:val="0"/>
-        </w:rPr>
-      </w:r>
-    </w:p>
-    <w:p>
-      <w:pPr>
         <w:pStyle w:val="Heading3"/>
         <w:jc w:val="both"/>
         <w:rPr/>
@@ -4099,12 +4112,12 @@
           <wp:inline distB="114300" distT="114300" distL="114300" distR="114300">
             <wp:extent cx="5067300" cy="2200275"/>
             <wp:effectExtent b="0" l="0" r="0" t="0"/>
-            <wp:docPr id="17" name="image15.png"/>
+            <wp:docPr id="17" name="image8.png"/>
             <a:graphic>
               <a:graphicData uri="http://schemas.openxmlformats.org/drawingml/2006/picture">
                 <pic:pic>
                   <pic:nvPicPr>
-                    <pic:cNvPr id="0" name="image15.png"/>
+                    <pic:cNvPr id="0" name="image8.png"/>
                     <pic:cNvPicPr preferRelativeResize="0"/>
                   </pic:nvPicPr>
                   <pic:blipFill>
@@ -4214,12 +4227,12 @@
           <wp:inline distB="114300" distT="114300" distL="114300" distR="114300">
             <wp:extent cx="5943600" cy="3365500"/>
             <wp:effectExtent b="0" l="0" r="0" t="0"/>
-            <wp:docPr id="6" name="image22.png"/>
+            <wp:docPr id="6" name="image14.png"/>
             <a:graphic>
               <a:graphicData uri="http://schemas.openxmlformats.org/drawingml/2006/picture">
                 <pic:pic>
                   <pic:nvPicPr>
-                    <pic:cNvPr id="0" name="image22.png"/>
+                    <pic:cNvPr id="0" name="image14.png"/>
                     <pic:cNvPicPr preferRelativeResize="0"/>
                   </pic:nvPicPr>
                   <pic:blipFill>
@@ -4312,12 +4325,12 @@
           <wp:inline distB="114300" distT="114300" distL="114300" distR="114300">
             <wp:extent cx="5943600" cy="5753100"/>
             <wp:effectExtent b="0" l="0" r="0" t="0"/>
-            <wp:docPr id="1" name="image20.png"/>
+            <wp:docPr id="1" name="image17.png"/>
             <a:graphic>
               <a:graphicData uri="http://schemas.openxmlformats.org/drawingml/2006/picture">
                 <pic:pic>
                   <pic:nvPicPr>
-                    <pic:cNvPr id="0" name="image20.png"/>
+                    <pic:cNvPr id="0" name="image17.png"/>
                     <pic:cNvPicPr preferRelativeResize="0"/>
                   </pic:nvPicPr>
                   <pic:blipFill>
@@ -4422,66 +4435,6 @@
       </w:pPr>
       <w:r>
         <w:rPr>
-          <w:rtl w:val="0"/>
-        </w:rPr>
-      </w:r>
-    </w:p>
-    <w:p>
-      <w:pPr>
-        <w:jc w:val="both"/>
-        <w:rPr>
-          <w:rFonts w:ascii="Times New Roman" w:cs="Times New Roman" w:eastAsia="Times New Roman" w:hAnsi="Times New Roman"/>
-          <w:sz w:val="24"/>
-          <w:szCs w:val="24"/>
-        </w:rPr>
-      </w:pPr>
-      <w:r>
-        <w:rPr>
-          <w:rtl w:val="0"/>
-        </w:rPr>
-      </w:r>
-    </w:p>
-    <w:p>
-      <w:pPr>
-        <w:jc w:val="both"/>
-        <w:rPr>
-          <w:rFonts w:ascii="Times New Roman" w:cs="Times New Roman" w:eastAsia="Times New Roman" w:hAnsi="Times New Roman"/>
-          <w:sz w:val="24"/>
-          <w:szCs w:val="24"/>
-        </w:rPr>
-      </w:pPr>
-      <w:r>
-        <w:rPr>
-          <w:rtl w:val="0"/>
-        </w:rPr>
-      </w:r>
-    </w:p>
-    <w:p>
-      <w:pPr>
-        <w:jc w:val="both"/>
-        <w:rPr>
-          <w:rFonts w:ascii="Times New Roman" w:cs="Times New Roman" w:eastAsia="Times New Roman" w:hAnsi="Times New Roman"/>
-          <w:sz w:val="24"/>
-          <w:szCs w:val="24"/>
-        </w:rPr>
-      </w:pPr>
-      <w:r>
-        <w:rPr>
-          <w:rtl w:val="0"/>
-        </w:rPr>
-      </w:r>
-    </w:p>
-    <w:p>
-      <w:pPr>
-        <w:jc w:val="both"/>
-        <w:rPr>
-          <w:rFonts w:ascii="Times New Roman" w:cs="Times New Roman" w:eastAsia="Times New Roman" w:hAnsi="Times New Roman"/>
-          <w:sz w:val="24"/>
-          <w:szCs w:val="24"/>
-        </w:rPr>
-      </w:pPr>
-      <w:r>
-        <w:rPr>
           <w:rFonts w:ascii="Times New Roman" w:cs="Times New Roman" w:eastAsia="Times New Roman" w:hAnsi="Times New Roman"/>
           <w:sz w:val="24"/>
           <w:szCs w:val="24"/>
@@ -4490,12 +4443,12 @@
           <wp:inline distB="114300" distT="114300" distL="114300" distR="114300">
             <wp:extent cx="5943600" cy="7073900"/>
             <wp:effectExtent b="0" l="0" r="0" t="0"/>
-            <wp:docPr id="3" name="image12.png"/>
+            <wp:docPr id="3" name="image15.png"/>
             <a:graphic>
               <a:graphicData uri="http://schemas.openxmlformats.org/drawingml/2006/picture">
                 <pic:pic>
                   <pic:nvPicPr>
-                    <pic:cNvPr id="0" name="image12.png"/>
+                    <pic:cNvPr id="0" name="image15.png"/>
                     <pic:cNvPicPr preferRelativeResize="0"/>
                   </pic:nvPicPr>
                   <pic:blipFill>
@@ -4588,12 +4541,12 @@
           <wp:inline distB="114300" distT="114300" distL="114300" distR="114300">
             <wp:extent cx="5943600" cy="4953000"/>
             <wp:effectExtent b="0" l="0" r="0" t="0"/>
-            <wp:docPr id="23" name="image23.png"/>
+            <wp:docPr id="24" name="image21.png"/>
             <a:graphic>
               <a:graphicData uri="http://schemas.openxmlformats.org/drawingml/2006/picture">
                 <pic:pic>
                   <pic:nvPicPr>
-                    <pic:cNvPr id="0" name="image23.png"/>
+                    <pic:cNvPr id="0" name="image21.png"/>
                     <pic:cNvPicPr preferRelativeResize="0"/>
                   </pic:nvPicPr>
                   <pic:blipFill>
@@ -4712,126 +4665,6 @@
       </w:pPr>
       <w:r>
         <w:rPr>
-          <w:rtl w:val="0"/>
-        </w:rPr>
-      </w:r>
-    </w:p>
-    <w:p>
-      <w:pPr>
-        <w:jc w:val="both"/>
-        <w:rPr>
-          <w:rFonts w:ascii="Times New Roman" w:cs="Times New Roman" w:eastAsia="Times New Roman" w:hAnsi="Times New Roman"/>
-          <w:sz w:val="24"/>
-          <w:szCs w:val="24"/>
-        </w:rPr>
-      </w:pPr>
-      <w:r>
-        <w:rPr>
-          <w:rtl w:val="0"/>
-        </w:rPr>
-      </w:r>
-    </w:p>
-    <w:p>
-      <w:pPr>
-        <w:jc w:val="both"/>
-        <w:rPr>
-          <w:rFonts w:ascii="Times New Roman" w:cs="Times New Roman" w:eastAsia="Times New Roman" w:hAnsi="Times New Roman"/>
-          <w:sz w:val="24"/>
-          <w:szCs w:val="24"/>
-        </w:rPr>
-      </w:pPr>
-      <w:r>
-        <w:rPr>
-          <w:rtl w:val="0"/>
-        </w:rPr>
-      </w:r>
-    </w:p>
-    <w:p>
-      <w:pPr>
-        <w:jc w:val="both"/>
-        <w:rPr>
-          <w:rFonts w:ascii="Times New Roman" w:cs="Times New Roman" w:eastAsia="Times New Roman" w:hAnsi="Times New Roman"/>
-          <w:sz w:val="24"/>
-          <w:szCs w:val="24"/>
-        </w:rPr>
-      </w:pPr>
-      <w:r>
-        <w:rPr>
-          <w:rtl w:val="0"/>
-        </w:rPr>
-      </w:r>
-    </w:p>
-    <w:p>
-      <w:pPr>
-        <w:jc w:val="both"/>
-        <w:rPr>
-          <w:rFonts w:ascii="Times New Roman" w:cs="Times New Roman" w:eastAsia="Times New Roman" w:hAnsi="Times New Roman"/>
-          <w:sz w:val="24"/>
-          <w:szCs w:val="24"/>
-        </w:rPr>
-      </w:pPr>
-      <w:r>
-        <w:rPr>
-          <w:rtl w:val="0"/>
-        </w:rPr>
-      </w:r>
-    </w:p>
-    <w:p>
-      <w:pPr>
-        <w:jc w:val="both"/>
-        <w:rPr>
-          <w:rFonts w:ascii="Times New Roman" w:cs="Times New Roman" w:eastAsia="Times New Roman" w:hAnsi="Times New Roman"/>
-          <w:sz w:val="24"/>
-          <w:szCs w:val="24"/>
-        </w:rPr>
-      </w:pPr>
-      <w:r>
-        <w:rPr>
-          <w:rtl w:val="0"/>
-        </w:rPr>
-      </w:r>
-    </w:p>
-    <w:p>
-      <w:pPr>
-        <w:jc w:val="both"/>
-        <w:rPr>
-          <w:rFonts w:ascii="Times New Roman" w:cs="Times New Roman" w:eastAsia="Times New Roman" w:hAnsi="Times New Roman"/>
-          <w:sz w:val="24"/>
-          <w:szCs w:val="24"/>
-        </w:rPr>
-      </w:pPr>
-      <w:r>
-        <w:rPr>
-          <w:rtl w:val="0"/>
-        </w:rPr>
-      </w:r>
-    </w:p>
-    <w:p>
-      <w:pPr>
-        <w:jc w:val="both"/>
-        <w:rPr>
-          <w:rFonts w:ascii="Times New Roman" w:cs="Times New Roman" w:eastAsia="Times New Roman" w:hAnsi="Times New Roman"/>
-          <w:sz w:val="24"/>
-          <w:szCs w:val="24"/>
-        </w:rPr>
-      </w:pPr>
-      <w:r>
-        <w:rPr>
-          <w:rtl w:val="0"/>
-        </w:rPr>
-      </w:r>
-    </w:p>
-    <w:p>
-      <w:pPr>
-        <w:jc w:val="both"/>
-        <w:rPr>
-          <w:rFonts w:ascii="Times New Roman" w:cs="Times New Roman" w:eastAsia="Times New Roman" w:hAnsi="Times New Roman"/>
-          <w:sz w:val="24"/>
-          <w:szCs w:val="24"/>
-        </w:rPr>
-      </w:pPr>
-      <w:r>
-        <w:rPr>
           <w:rFonts w:ascii="Times New Roman" w:cs="Times New Roman" w:eastAsia="Times New Roman" w:hAnsi="Times New Roman"/>
           <w:sz w:val="24"/>
           <w:szCs w:val="24"/>
@@ -4840,12 +4673,12 @@
           <wp:inline distB="114300" distT="114300" distL="114300" distR="114300">
             <wp:extent cx="5943600" cy="5753100"/>
             <wp:effectExtent b="0" l="0" r="0" t="0"/>
-            <wp:docPr id="19" name="image18.png"/>
+            <wp:docPr id="20" name="image16.png"/>
             <a:graphic>
               <a:graphicData uri="http://schemas.openxmlformats.org/drawingml/2006/picture">
                 <pic:pic>
                   <pic:nvPicPr>
-                    <pic:cNvPr id="0" name="image18.png"/>
+                    <pic:cNvPr id="0" name="image16.png"/>
                     <pic:cNvPicPr preferRelativeResize="0"/>
                   </pic:nvPicPr>
                   <pic:blipFill>
@@ -5018,12 +4851,12 @@
           <wp:inline distB="114300" distT="114300" distL="114300" distR="114300">
             <wp:extent cx="5524500" cy="3429000"/>
             <wp:effectExtent b="0" l="0" r="0" t="0"/>
-            <wp:docPr id="18" name="image17.png"/>
+            <wp:docPr id="19" name="image7.png"/>
             <a:graphic>
               <a:graphicData uri="http://schemas.openxmlformats.org/drawingml/2006/picture">
                 <pic:pic>
                   <pic:nvPicPr>
-                    <pic:cNvPr id="0" name="image17.png"/>
+                    <pic:cNvPr id="0" name="image7.png"/>
                     <pic:cNvPicPr preferRelativeResize="0"/>
                   </pic:nvPicPr>
                   <pic:blipFill>
@@ -5286,12 +5119,12 @@
           <wp:inline distB="114300" distT="114300" distL="114300" distR="114300">
             <wp:extent cx="2226411" cy="526126"/>
             <wp:effectExtent b="0" l="0" r="0" t="0"/>
-            <wp:docPr id="5" name="image8.png"/>
+            <wp:docPr id="5" name="image2.png"/>
             <a:graphic>
               <a:graphicData uri="http://schemas.openxmlformats.org/drawingml/2006/picture">
                 <pic:pic>
                   <pic:nvPicPr>
-                    <pic:cNvPr id="0" name="image8.png"/>
+                    <pic:cNvPr id="0" name="image2.png"/>
                     <pic:cNvPicPr preferRelativeResize="0"/>
                   </pic:nvPicPr>
                   <pic:blipFill>
@@ -5335,12 +5168,12 @@
           <wp:inline distB="114300" distT="114300" distL="114300" distR="114300">
             <wp:extent cx="1824038" cy="1115452"/>
             <wp:effectExtent b="0" l="0" r="0" t="0"/>
-            <wp:docPr id="16" name="image1.jpg"/>
+            <wp:docPr id="16" name="image4.jpg"/>
             <a:graphic>
               <a:graphicData uri="http://schemas.openxmlformats.org/drawingml/2006/picture">
                 <pic:pic>
                   <pic:nvPicPr>
-                    <pic:cNvPr id="0" name="image1.jpg"/>
+                    <pic:cNvPr id="0" name="image4.jpg"/>
                     <pic:cNvPicPr preferRelativeResize="0"/>
                   </pic:nvPicPr>
                   <pic:blipFill>
@@ -5411,12 +5244,12 @@
           <wp:inline distB="114300" distT="114300" distL="114300" distR="114300">
             <wp:extent cx="2297991" cy="703391"/>
             <wp:effectExtent b="0" l="0" r="0" t="0"/>
-            <wp:docPr id="22" name="image13.png"/>
+            <wp:docPr id="23" name="image19.png"/>
             <a:graphic>
               <a:graphicData uri="http://schemas.openxmlformats.org/drawingml/2006/picture">
                 <pic:pic>
                   <pic:nvPicPr>
-                    <pic:cNvPr id="0" name="image13.png"/>
+                    <pic:cNvPr id="0" name="image19.png"/>
                     <pic:cNvPicPr preferRelativeResize="0"/>
                   </pic:nvPicPr>
                   <pic:blipFill>
@@ -5498,12 +5331,12 @@
           <wp:inline distB="114300" distT="114300" distL="114300" distR="114300">
             <wp:extent cx="1699070" cy="1699070"/>
             <wp:effectExtent b="0" l="0" r="0" t="0"/>
-            <wp:docPr id="14" name="image4.png"/>
+            <wp:docPr id="14" name="image5.png"/>
             <a:graphic>
               <a:graphicData uri="http://schemas.openxmlformats.org/drawingml/2006/picture">
                 <pic:pic>
                   <pic:nvPicPr>
-                    <pic:cNvPr id="0" name="image4.png"/>
+                    <pic:cNvPr id="0" name="image5.png"/>
                     <pic:cNvPicPr preferRelativeResize="0"/>
                   </pic:nvPicPr>
                   <pic:blipFill>
@@ -5544,12 +5377,12 @@
           <wp:inline distB="114300" distT="114300" distL="114300" distR="114300">
             <wp:extent cx="2762994" cy="1158141"/>
             <wp:effectExtent b="0" l="0" r="0" t="0"/>
-            <wp:docPr id="7" name="image9.png"/>
+            <wp:docPr id="7" name="image18.png"/>
             <a:graphic>
               <a:graphicData uri="http://schemas.openxmlformats.org/drawingml/2006/picture">
                 <pic:pic>
                   <pic:nvPicPr>
-                    <pic:cNvPr id="0" name="image9.png"/>
+                    <pic:cNvPr id="0" name="image18.png"/>
                     <pic:cNvPicPr preferRelativeResize="0"/>
                   </pic:nvPicPr>
                   <pic:blipFill>
@@ -5854,12 +5687,12 @@
           <wp:inline distB="114300" distT="114300" distL="114300" distR="114300">
             <wp:extent cx="4905375" cy="4440541"/>
             <wp:effectExtent b="0" l="0" r="0" t="0"/>
-            <wp:docPr id="9" name="image3.png"/>
+            <wp:docPr id="9" name="image10.png"/>
             <a:graphic>
               <a:graphicData uri="http://schemas.openxmlformats.org/drawingml/2006/picture">
                 <pic:pic>
                   <pic:nvPicPr>
-                    <pic:cNvPr id="0" name="image3.png"/>
+                    <pic:cNvPr id="0" name="image10.png"/>
                     <pic:cNvPicPr preferRelativeResize="0"/>
                   </pic:nvPicPr>
                   <pic:blipFill>
@@ -5938,12 +5771,12 @@
           <wp:inline distB="114300" distT="114300" distL="114300" distR="114300">
             <wp:extent cx="5943600" cy="3348038"/>
             <wp:effectExtent b="0" l="0" r="0" t="0"/>
-            <wp:docPr id="12" name="image11.png"/>
+            <wp:docPr id="12" name="image22.png"/>
             <a:graphic>
               <a:graphicData uri="http://schemas.openxmlformats.org/drawingml/2006/picture">
                 <pic:pic>
                   <pic:nvPicPr>
-                    <pic:cNvPr id="0" name="image11.png"/>
+                    <pic:cNvPr id="0" name="image22.png"/>
                     <pic:cNvPicPr preferRelativeResize="0"/>
                   </pic:nvPicPr>
                   <pic:blipFill>
@@ -6011,12 +5844,12 @@
           <wp:inline distB="114300" distT="114300" distL="114300" distR="114300">
             <wp:extent cx="5943600" cy="2934804"/>
             <wp:effectExtent b="0" l="0" r="0" t="0"/>
-            <wp:docPr id="25" name="image21.png"/>
+            <wp:docPr id="26" name="image25.png"/>
             <a:graphic>
               <a:graphicData uri="http://schemas.openxmlformats.org/drawingml/2006/picture">
                 <pic:pic>
                   <pic:nvPicPr>
-                    <pic:cNvPr id="0" name="image21.png"/>
+                    <pic:cNvPr id="0" name="image25.png"/>
                     <pic:cNvPicPr preferRelativeResize="0"/>
                   </pic:nvPicPr>
                   <pic:blipFill>
@@ -6095,12 +5928,12 @@
           <wp:inline distB="114300" distT="114300" distL="114300" distR="114300">
             <wp:extent cx="6148388" cy="400681"/>
             <wp:effectExtent b="0" l="0" r="0" t="0"/>
-            <wp:docPr id="13" name="image2.png"/>
+            <wp:docPr id="13" name="image1.png"/>
             <a:graphic>
               <a:graphicData uri="http://schemas.openxmlformats.org/drawingml/2006/picture">
                 <pic:pic>
                   <pic:nvPicPr>
-                    <pic:cNvPr id="0" name="image2.png"/>
+                    <pic:cNvPr id="0" name="image1.png"/>
                     <pic:cNvPicPr preferRelativeResize="0"/>
                   </pic:nvPicPr>
                   <pic:blipFill>
@@ -6179,12 +6012,12 @@
           <wp:inline distB="114300" distT="114300" distL="114300" distR="114300">
             <wp:extent cx="5943600" cy="3048000"/>
             <wp:effectExtent b="0" l="0" r="0" t="0"/>
-            <wp:docPr id="26" name="image25.png"/>
+            <wp:docPr id="27" name="image27.png"/>
             <a:graphic>
               <a:graphicData uri="http://schemas.openxmlformats.org/drawingml/2006/picture">
                 <pic:pic>
                   <pic:nvPicPr>
-                    <pic:cNvPr id="0" name="image25.png"/>
+                    <pic:cNvPr id="0" name="image27.png"/>
                     <pic:cNvPicPr preferRelativeResize="0"/>
                   </pic:nvPicPr>
                   <pic:blipFill>
@@ -6252,12 +6085,12 @@
           <wp:inline distB="114300" distT="114300" distL="114300" distR="114300">
             <wp:extent cx="5943600" cy="6959600"/>
             <wp:effectExtent b="0" l="0" r="0" t="0"/>
-            <wp:docPr id="24" name="image19.png"/>
+            <wp:docPr id="25" name="image24.png"/>
             <a:graphic>
               <a:graphicData uri="http://schemas.openxmlformats.org/drawingml/2006/picture">
                 <pic:pic>
                   <pic:nvPicPr>
-                    <pic:cNvPr id="0" name="image19.png"/>
+                    <pic:cNvPr id="0" name="image24.png"/>
                     <pic:cNvPicPr preferRelativeResize="0"/>
                   </pic:nvPicPr>
                   <pic:blipFill>
@@ -6347,12 +6180,12 @@
           <wp:inline distB="114300" distT="114300" distL="114300" distR="114300">
             <wp:extent cx="5943600" cy="2896600"/>
             <wp:effectExtent b="0" l="0" r="0" t="0"/>
-            <wp:docPr id="2" name="image16.png"/>
+            <wp:docPr id="2" name="image23.png"/>
             <a:graphic>
               <a:graphicData uri="http://schemas.openxmlformats.org/drawingml/2006/picture">
                 <pic:pic>
                   <pic:nvPicPr>
-                    <pic:cNvPr id="0" name="image16.png"/>
+                    <pic:cNvPr id="0" name="image23.png"/>
                     <pic:cNvPicPr preferRelativeResize="0"/>
                   </pic:nvPicPr>
                   <pic:blipFill>
@@ -6442,12 +6275,12 @@
           <wp:inline distB="114300" distT="114300" distL="114300" distR="114300">
             <wp:extent cx="5943600" cy="2425771"/>
             <wp:effectExtent b="0" l="0" r="0" t="0"/>
-            <wp:docPr id="15" name="image26.png"/>
+            <wp:docPr id="15" name="image13.png"/>
             <a:graphic>
               <a:graphicData uri="http://schemas.openxmlformats.org/drawingml/2006/picture">
                 <pic:pic>
                   <pic:nvPicPr>
-                    <pic:cNvPr id="0" name="image26.png"/>
+                    <pic:cNvPr id="0" name="image13.png"/>
                     <pic:cNvPicPr preferRelativeResize="0"/>
                   </pic:nvPicPr>
                   <pic:blipFill>
@@ -6545,12 +6378,12 @@
           <wp:inline distB="114300" distT="114300" distL="114300" distR="114300">
             <wp:extent cx="5943600" cy="2311400"/>
             <wp:effectExtent b="0" l="0" r="0" t="0"/>
-            <wp:docPr id="20" name="image6.png"/>
+            <wp:docPr id="21" name="image20.png"/>
             <a:graphic>
               <a:graphicData uri="http://schemas.openxmlformats.org/drawingml/2006/picture">
                 <pic:pic>
                   <pic:nvPicPr>
-                    <pic:cNvPr id="0" name="image6.png"/>
+                    <pic:cNvPr id="0" name="image20.png"/>
                     <pic:cNvPicPr preferRelativeResize="0"/>
                   </pic:nvPicPr>
                   <pic:blipFill>
@@ -6609,62 +6442,215 @@
     </w:p>
     <w:p>
       <w:pPr>
-        <w:jc w:val="both"/>
-        <w:rPr/>
-      </w:pPr>
-      <w:r>
-        <w:rPr>
-          <w:rtl w:val="0"/>
-        </w:rPr>
-      </w:r>
-    </w:p>
-    <w:p>
-      <w:pPr>
-        <w:jc w:val="both"/>
-        <w:rPr/>
-      </w:pPr>
-      <w:r>
-        <w:rPr>
-          <w:rtl w:val="0"/>
-        </w:rPr>
-      </w:r>
-    </w:p>
-    <w:p>
-      <w:pPr>
-        <w:jc w:val="both"/>
-        <w:rPr/>
-      </w:pPr>
-      <w:r>
-        <w:rPr>
-          <w:rtl w:val="0"/>
-        </w:rPr>
-      </w:r>
-    </w:p>
-    <w:p>
-      <w:pPr>
-        <w:jc w:val="both"/>
-        <w:rPr/>
-      </w:pPr>
-      <w:r>
-        <w:rPr>
-          <w:rtl w:val="0"/>
-        </w:rPr>
-      </w:r>
-    </w:p>
-    <w:p>
-      <w:pPr>
-        <w:jc w:val="both"/>
-        <w:rPr/>
-      </w:pPr>
-      <w:r>
-        <w:rPr>
-          <w:rtl w:val="0"/>
-        </w:rPr>
-      </w:r>
-    </w:p>
-    <w:p>
-      <w:pPr>
-        <w:jc w:val="both"/>
+        <w:pStyle w:val="Heading1"/>
+        <w:jc w:val="both"/>
+        <w:rPr/>
+      </w:pPr>
+      <w:bookmarkStart w:colFirst="0" w:colLast="0" w:name="_cu87b5is6eh9" w:id="32"/>
+      <w:bookmarkEnd w:id="32"/>
+      <w:r>
+        <w:rPr>
+          <w:rtl w:val="0"/>
+        </w:rPr>
+      </w:r>
+    </w:p>
+    <w:p>
+      <w:pPr>
+        <w:pStyle w:val="Heading1"/>
+        <w:jc w:val="both"/>
+        <w:rPr/>
+      </w:pPr>
+      <w:bookmarkStart w:colFirst="0" w:colLast="0" w:name="_3ml5dk3ftmtx" w:id="33"/>
+      <w:bookmarkEnd w:id="33"/>
+      <w:r>
+        <w:rPr>
+          <w:rtl w:val="0"/>
+        </w:rPr>
+      </w:r>
+    </w:p>
+    <w:p>
+      <w:pPr>
+        <w:pStyle w:val="Heading1"/>
+        <w:jc w:val="both"/>
+        <w:rPr/>
+      </w:pPr>
+      <w:bookmarkStart w:colFirst="0" w:colLast="0" w:name="_9062ifww0pn0" w:id="34"/>
+      <w:bookmarkEnd w:id="34"/>
+      <w:r>
+        <w:rPr>
+          <w:rtl w:val="0"/>
+        </w:rPr>
+      </w:r>
+    </w:p>
+    <w:p>
+      <w:pPr>
+        <w:pStyle w:val="Heading1"/>
+        <w:jc w:val="both"/>
+        <w:rPr/>
+      </w:pPr>
+      <w:bookmarkStart w:colFirst="0" w:colLast="0" w:name="_gwhu3q7lhh3i" w:id="35"/>
+      <w:bookmarkEnd w:id="35"/>
+      <w:r>
+        <w:rPr>
+          <w:rtl w:val="0"/>
+        </w:rPr>
+      </w:r>
+    </w:p>
+    <w:p>
+      <w:pPr>
+        <w:pStyle w:val="Heading1"/>
+        <w:jc w:val="both"/>
+        <w:rPr/>
+      </w:pPr>
+      <w:bookmarkStart w:colFirst="0" w:colLast="0" w:name="_6flzdhlx36gc" w:id="36"/>
+      <w:bookmarkEnd w:id="36"/>
+      <w:r>
+        <w:rPr>
+          <w:rtl w:val="0"/>
+        </w:rPr>
+      </w:r>
+    </w:p>
+    <w:p>
+      <w:pPr>
+        <w:pStyle w:val="Heading1"/>
+        <w:jc w:val="both"/>
+        <w:rPr/>
+      </w:pPr>
+      <w:bookmarkStart w:colFirst="0" w:colLast="0" w:name="_n0bmt4xb90z6" w:id="37"/>
+      <w:bookmarkEnd w:id="37"/>
+      <w:r>
+        <w:rPr>
+          <w:rtl w:val="0"/>
+        </w:rPr>
+      </w:r>
+    </w:p>
+    <w:p>
+      <w:pPr>
+        <w:pStyle w:val="Heading1"/>
+        <w:jc w:val="both"/>
+        <w:rPr/>
+      </w:pPr>
+      <w:bookmarkStart w:colFirst="0" w:colLast="0" w:name="_3ed49y8nfqy" w:id="38"/>
+      <w:bookmarkEnd w:id="38"/>
+      <w:r>
+        <w:rPr>
+          <w:rtl w:val="0"/>
+        </w:rPr>
+      </w:r>
+    </w:p>
+    <w:p>
+      <w:pPr>
+        <w:jc w:val="both"/>
+        <w:rPr/>
+      </w:pPr>
+      <w:r>
+        <w:rPr>
+          <w:rtl w:val="0"/>
+        </w:rPr>
+      </w:r>
+    </w:p>
+    <w:p>
+      <w:pPr>
+        <w:pStyle w:val="Heading1"/>
+        <w:jc w:val="both"/>
+        <w:rPr/>
+      </w:pPr>
+      <w:bookmarkStart w:colFirst="0" w:colLast="0" w:name="_mgu1hsqw70xw" w:id="39"/>
+      <w:bookmarkEnd w:id="39"/>
+      <w:r>
+        <w:rPr>
+          <w:rtl w:val="0"/>
+        </w:rPr>
+        <w:t xml:space="preserve">Algorithm Flow chart depicting flow of the program:</w:t>
+      </w:r>
+    </w:p>
+    <w:p>
+      <w:pPr>
+        <w:rPr/>
+      </w:pPr>
+      <w:r>
+        <w:rPr>
+          <w:rtl w:val="0"/>
+        </w:rPr>
+      </w:r>
+    </w:p>
+    <w:p>
+      <w:pPr>
+        <w:rPr/>
+      </w:pPr>
+      <w:r>
+        <w:rPr>
+          <w:rtl w:val="0"/>
+        </w:rPr>
+      </w:r>
+    </w:p>
+    <w:p>
+      <w:pPr>
+        <w:rPr/>
+      </w:pPr>
+      <w:r>
+        <w:rPr>
+          <w:rtl w:val="0"/>
+        </w:rPr>
+      </w:r>
+    </w:p>
+    <w:p>
+      <w:pPr>
+        <w:rPr/>
+      </w:pPr>
+      <w:r>
+        <w:rPr/>
+        <w:drawing>
+          <wp:inline distB="114300" distT="114300" distL="114300" distR="114300">
+            <wp:extent cx="6577013" cy="6940718"/>
+            <wp:effectExtent b="0" l="0" r="0" t="0"/>
+            <wp:docPr id="18" name="image3.png"/>
+            <a:graphic>
+              <a:graphicData uri="http://schemas.openxmlformats.org/drawingml/2006/picture">
+                <pic:pic>
+                  <pic:nvPicPr>
+                    <pic:cNvPr id="0" name="image3.png"/>
+                    <pic:cNvPicPr preferRelativeResize="0"/>
+                  </pic:nvPicPr>
+                  <pic:blipFill>
+                    <a:blip r:embed="rId28"/>
+                    <a:srcRect b="0" l="0" r="0" t="0"/>
+                    <a:stretch>
+                      <a:fillRect/>
+                    </a:stretch>
+                  </pic:blipFill>
+                  <pic:spPr>
+                    <a:xfrm>
+                      <a:off x="0" y="0"/>
+                      <a:ext cx="6577013" cy="6940718"/>
+                    </a:xfrm>
+                    <a:prstGeom prst="rect"/>
+                    <a:ln/>
+                  </pic:spPr>
+                </pic:pic>
+              </a:graphicData>
+            </a:graphic>
+          </wp:inline>
+        </w:drawing>
+      </w:r>
+      <w:r>
+        <w:rPr>
+          <w:rtl w:val="0"/>
+        </w:rPr>
+      </w:r>
+    </w:p>
+    <w:p>
+      <w:pPr>
+        <w:rPr/>
+      </w:pPr>
+      <w:r>
+        <w:rPr>
+          <w:rtl w:val="0"/>
+        </w:rPr>
+      </w:r>
+    </w:p>
+    <w:p>
+      <w:pPr>
         <w:rPr/>
       </w:pPr>
       <w:r>
@@ -6684,16 +6670,16 @@
           <wp:inline distB="114300" distT="114300" distL="114300" distR="114300">
             <wp:extent cx="5943600" cy="1727200"/>
             <wp:effectExtent b="0" l="0" r="0" t="0"/>
-            <wp:docPr id="10" name="image5.png"/>
+            <wp:docPr id="10" name="image11.png"/>
             <a:graphic>
               <a:graphicData uri="http://schemas.openxmlformats.org/drawingml/2006/picture">
                 <pic:pic>
                   <pic:nvPicPr>
-                    <pic:cNvPr id="0" name="image5.png"/>
+                    <pic:cNvPr id="0" name="image11.png"/>
                     <pic:cNvPicPr preferRelativeResize="0"/>
                   </pic:nvPicPr>
                   <pic:blipFill>
-                    <a:blip r:embed="rId28"/>
+                    <a:blip r:embed="rId29"/>
                     <a:srcRect b="0" l="0" r="0" t="0"/>
                     <a:stretch>
                       <a:fillRect/>
@@ -6719,16 +6705,16 @@
           <wp:inline distB="114300" distT="114300" distL="114300" distR="114300">
             <wp:extent cx="5943600" cy="2324100"/>
             <wp:effectExtent b="0" l="0" r="0" t="0"/>
-            <wp:docPr id="8" name="image7.png"/>
+            <wp:docPr id="8" name="image9.png"/>
             <a:graphic>
               <a:graphicData uri="http://schemas.openxmlformats.org/drawingml/2006/picture">
                 <pic:pic>
                   <pic:nvPicPr>
-                    <pic:cNvPr id="0" name="image7.png"/>
+                    <pic:cNvPr id="0" name="image9.png"/>
                     <pic:cNvPicPr preferRelativeResize="0"/>
                   </pic:nvPicPr>
                   <pic:blipFill>
-                    <a:blip r:embed="rId29"/>
+                    <a:blip r:embed="rId30"/>
                     <a:srcRect b="0" l="0" r="0" t="0"/>
                     <a:stretch>
                       <a:fillRect/>
@@ -6789,12 +6775,12 @@
     </w:p>
     <w:p>
       <w:pPr>
-        <w:pStyle w:val="Heading3"/>
-        <w:jc w:val="both"/>
-        <w:rPr/>
-      </w:pPr>
-      <w:bookmarkStart w:colFirst="0" w:colLast="0" w:name="_a2g6pioxl0bn" w:id="32"/>
-      <w:bookmarkEnd w:id="32"/>
+        <w:pStyle w:val="Heading1"/>
+        <w:jc w:val="both"/>
+        <w:rPr/>
+      </w:pPr>
+      <w:bookmarkStart w:colFirst="0" w:colLast="0" w:name="_a2g6pioxl0bn" w:id="40"/>
+      <w:bookmarkEnd w:id="40"/>
       <w:r>
         <w:rPr>
           <w:rtl w:val="0"/>
@@ -6831,8 +6817,8 @@
         <w:jc w:val="both"/>
         <w:rPr/>
       </w:pPr>
-      <w:bookmarkStart w:colFirst="0" w:colLast="0" w:name="_63flplcrfhi6" w:id="33"/>
-      <w:bookmarkEnd w:id="33"/>
+      <w:bookmarkStart w:colFirst="0" w:colLast="0" w:name="_63flplcrfhi6" w:id="41"/>
+      <w:bookmarkEnd w:id="41"/>
       <w:r>
         <w:rPr>
           <w:rtl w:val="0"/>
@@ -6887,21 +6873,8 @@
         <w:pStyle w:val="Heading1"/>
         <w:rPr/>
       </w:pPr>
-      <w:bookmarkStart w:colFirst="0" w:colLast="0" w:name="_agb052wtt5q0" w:id="34"/>
-      <w:bookmarkEnd w:id="34"/>
-      <w:r>
-        <w:rPr>
-          <w:rtl w:val="0"/>
-        </w:rPr>
-      </w:r>
-    </w:p>
-    <w:p>
-      <w:pPr>
-        <w:pStyle w:val="Heading1"/>
-        <w:rPr/>
-      </w:pPr>
-      <w:bookmarkStart w:colFirst="0" w:colLast="0" w:name="_p52nb666r6zs" w:id="35"/>
-      <w:bookmarkEnd w:id="35"/>
+      <w:bookmarkStart w:colFirst="0" w:colLast="0" w:name="_p52nb666r6zs" w:id="42"/>
+      <w:bookmarkEnd w:id="42"/>
       <w:r>
         <w:rPr>
           <w:rtl w:val="0"/>
@@ -6948,16 +6921,16 @@
           <wp:inline distB="114300" distT="114300" distL="114300" distR="114300">
             <wp:extent cx="5943600" cy="1254945"/>
             <wp:effectExtent b="0" l="0" r="0" t="0"/>
-            <wp:docPr id="4" name="image14.png"/>
+            <wp:docPr id="4" name="image6.png"/>
             <a:graphic>
               <a:graphicData uri="http://schemas.openxmlformats.org/drawingml/2006/picture">
                 <pic:pic>
                   <pic:nvPicPr>
-                    <pic:cNvPr id="0" name="image14.png"/>
+                    <pic:cNvPr id="0" name="image6.png"/>
                     <pic:cNvPicPr preferRelativeResize="0"/>
                   </pic:nvPicPr>
                   <pic:blipFill>
-                    <a:blip r:embed="rId30"/>
+                    <a:blip r:embed="rId31"/>
                     <a:srcRect b="0" l="0" r="0" t="0"/>
                     <a:stretch>
                       <a:fillRect/>
@@ -7012,16 +6985,16 @@
           <wp:inline distB="114300" distT="114300" distL="114300" distR="114300">
             <wp:extent cx="5943600" cy="2413000"/>
             <wp:effectExtent b="0" l="0" r="0" t="0"/>
-            <wp:docPr id="21" name="image24.png"/>
+            <wp:docPr id="22" name="image26.png"/>
             <a:graphic>
               <a:graphicData uri="http://schemas.openxmlformats.org/drawingml/2006/picture">
                 <pic:pic>
                   <pic:nvPicPr>
-                    <pic:cNvPr id="0" name="image24.png"/>
+                    <pic:cNvPr id="0" name="image26.png"/>
                     <pic:cNvPicPr preferRelativeResize="0"/>
                   </pic:nvPicPr>
                   <pic:blipFill>
-                    <a:blip r:embed="rId31"/>
+                    <a:blip r:embed="rId32"/>
                     <a:srcRect b="0" l="0" r="0" t="0"/>
                     <a:stretch>
                       <a:fillRect/>
@@ -7081,8 +7054,8 @@
         <w:pStyle w:val="Heading1"/>
         <w:rPr/>
       </w:pPr>
-      <w:bookmarkStart w:colFirst="0" w:colLast="0" w:name="_u37k784p2bp6" w:id="36"/>
-      <w:bookmarkEnd w:id="36"/>
+      <w:bookmarkStart w:colFirst="0" w:colLast="0" w:name="_u37k784p2bp6" w:id="43"/>
+      <w:bookmarkEnd w:id="43"/>
       <w:r>
         <w:rPr>
           <w:rtl w:val="0"/>
@@ -7094,7 +7067,7 @@
       <w:pPr>
         <w:rPr/>
       </w:pPr>
-      <w:hyperlink r:id="rId32">
+      <w:hyperlink r:id="rId33">
         <w:r>
           <w:rPr>
             <w:color w:val="1155cc"/>
@@ -7135,8 +7108,8 @@
         <w:pStyle w:val="Heading1"/>
         <w:rPr/>
       </w:pPr>
-      <w:bookmarkStart w:colFirst="0" w:colLast="0" w:name="_xxeh6tr84mic" w:id="37"/>
-      <w:bookmarkEnd w:id="37"/>
+      <w:bookmarkStart w:colFirst="0" w:colLast="0" w:name="_xxeh6tr84mic" w:id="44"/>
+      <w:bookmarkEnd w:id="44"/>
       <w:r>
         <w:rPr>
           <w:rtl w:val="0"/>
@@ -7161,8 +7134,8 @@
       </w:r>
     </w:p>
     <w:sectPr>
-      <w:footerReference r:id="rId33" w:type="default"/>
-      <w:footerReference r:id="rId34" w:type="first"/>
+      <w:footerReference r:id="rId34" w:type="default"/>
+      <w:footerReference r:id="rId35" w:type="first"/>
       <w:pgSz w:h="15840" w:w="12240" w:orient="portrait"/>
       <w:pgMar w:bottom="1440" w:top="1440" w:left="1440" w:right="1440" w:header="720" w:footer="720"/>
       <w:pgNumType w:start="0"/>

</xml_diff>

<commit_message>
Added programmer name to documentation
</commit_message>
<xml_diff>
--- a/Specification Document.docx
+++ b/Specification Document.docx
@@ -216,7 +216,7 @@
     <w:p>
       <w:pPr>
         <w:pStyle w:val="Title"/>
-        <w:ind w:left="0" w:firstLine="0"/>
+        <w:ind w:left="720" w:firstLine="0"/>
         <w:jc w:val="both"/>
         <w:rPr/>
       </w:pPr>
@@ -224,10 +224,16 @@
       <w:bookmarkEnd w:id="1"/>
       <w:r>
         <w:rPr>
+          <w:rtl w:val="0"/>
+        </w:rPr>
+        <w:t xml:space="preserve"> </w:t>
+      </w:r>
+      <w:r>
+        <w:rPr>
           <w:u w:val="single"/>
           <w:rtl w:val="0"/>
         </w:rPr>
-        <w:t xml:space="preserve">Developed By:</w:t>
+        <w:t xml:space="preserve">Developer:</w:t>
       </w:r>
       <w:r>
         <w:rPr>
@@ -239,79 +245,39 @@
     <w:p>
       <w:pPr>
         <w:pStyle w:val="Title"/>
-        <w:jc w:val="both"/>
-        <w:rPr/>
-      </w:pPr>
-      <w:bookmarkStart w:colFirst="0" w:colLast="0" w:name="_kfhorlouuxaa" w:id="2"/>
+        <w:ind w:left="0" w:firstLine="0"/>
+        <w:rPr/>
+      </w:pPr>
+      <w:bookmarkStart w:colFirst="0" w:colLast="0" w:name="_8m61s23lchrs" w:id="2"/>
       <w:bookmarkEnd w:id="2"/>
       <w:r>
         <w:rPr>
           <w:rtl w:val="0"/>
         </w:rPr>
-      </w:r>
-    </w:p>
-    <w:p>
-      <w:pPr>
-        <w:jc w:val="both"/>
-        <w:rPr>
-          <w:rFonts w:ascii="Times New Roman" w:cs="Times New Roman" w:eastAsia="Times New Roman" w:hAnsi="Times New Roman"/>
-          <w:b w:val="1"/>
-          <w:sz w:val="32"/>
-          <w:szCs w:val="32"/>
+        <w:t xml:space="preserve">  </w:t>
+      </w:r>
+      <w:r>
+        <w:rPr>
           <w:u w:val="single"/>
-        </w:rPr>
-      </w:pPr>
-      <w:r>
-        <w:rPr>
-          <w:rtl w:val="0"/>
-        </w:rPr>
-      </w:r>
-    </w:p>
-    <w:p>
-      <w:pPr>
-        <w:jc w:val="both"/>
-        <w:rPr>
-          <w:rFonts w:ascii="Times New Roman" w:cs="Times New Roman" w:eastAsia="Times New Roman" w:hAnsi="Times New Roman"/>
-          <w:b w:val="1"/>
-          <w:sz w:val="32"/>
-          <w:szCs w:val="32"/>
-          <w:u w:val="single"/>
-        </w:rPr>
-      </w:pPr>
-      <w:r>
-        <w:rPr>
-          <w:rtl w:val="0"/>
-        </w:rPr>
-      </w:r>
-    </w:p>
-    <w:p>
-      <w:pPr>
-        <w:jc w:val="both"/>
-        <w:rPr>
-          <w:rFonts w:ascii="Times New Roman" w:cs="Times New Roman" w:eastAsia="Times New Roman" w:hAnsi="Times New Roman"/>
-          <w:b w:val="1"/>
-          <w:sz w:val="32"/>
-          <w:szCs w:val="32"/>
-          <w:u w:val="single"/>
-        </w:rPr>
-      </w:pPr>
-      <w:r>
-        <w:rPr>
-          <w:rtl w:val="0"/>
-        </w:rPr>
-      </w:r>
-    </w:p>
-    <w:p>
-      <w:pPr>
-        <w:jc w:val="both"/>
-        <w:rPr>
-          <w:rFonts w:ascii="Times New Roman" w:cs="Times New Roman" w:eastAsia="Times New Roman" w:hAnsi="Times New Roman"/>
-          <w:b w:val="1"/>
-          <w:sz w:val="32"/>
-          <w:szCs w:val="32"/>
-          <w:u w:val="single"/>
-        </w:rPr>
-      </w:pPr>
+          <w:rtl w:val="0"/>
+        </w:rPr>
+        <w:t xml:space="preserve">Programmer:</w:t>
+      </w:r>
+      <w:r>
+        <w:rPr>
+          <w:rtl w:val="0"/>
+        </w:rPr>
+        <w:t xml:space="preserve"> Rohit Goparaju</w:t>
+      </w:r>
+    </w:p>
+    <w:p>
+      <w:pPr>
+        <w:pStyle w:val="Title"/>
+        <w:jc w:val="both"/>
+        <w:rPr/>
+      </w:pPr>
+      <w:bookmarkStart w:colFirst="0" w:colLast="0" w:name="_kfhorlouuxaa" w:id="3"/>
+      <w:bookmarkEnd w:id="3"/>
       <w:r>
         <w:rPr>
           <w:rtl w:val="0"/>
@@ -596,7 +562,7 @@
             <w:instrText xml:space="preserve"> TOC \h \u \z </w:instrText>
             <w:fldChar w:fldCharType="separate"/>
           </w:r>
-          <w:hyperlink w:anchor="_yox2q65eh1fp">
+          <w:hyperlink w:anchor="_9cdikaekecsn">
             <w:r>
               <w:rPr>
                 <w:rFonts w:ascii="Arial" w:cs="Arial" w:eastAsia="Arial" w:hAnsi="Arial"/>
@@ -634,7 +600,7 @@
           </w:r>
           <w:r>
             <w:fldChar w:fldCharType="begin"/>
-            <w:instrText xml:space="preserve"> PAGEREF _yox2q65eh1fp \h </w:instrText>
+            <w:instrText xml:space="preserve"> PAGEREF _9cdikaekecsn \h </w:instrText>
             <w:fldChar w:fldCharType="separate"/>
           </w:r>
           <w:r>
@@ -3314,8 +3280,8 @@
         <w:jc w:val="both"/>
         <w:rPr/>
       </w:pPr>
-      <w:bookmarkStart w:colFirst="0" w:colLast="0" w:name="_yox2q65eh1fp" w:id="3"/>
-      <w:bookmarkEnd w:id="3"/>
+      <w:bookmarkStart w:colFirst="0" w:colLast="0" w:name="_9cdikaekecsn" w:id="4"/>
+      <w:bookmarkEnd w:id="4"/>
       <w:r>
         <w:rPr>
           <w:rtl w:val="0"/>
@@ -3353,8 +3319,8 @@
         <w:jc w:val="both"/>
         <w:rPr/>
       </w:pPr>
-      <w:bookmarkStart w:colFirst="0" w:colLast="0" w:name="_r8o4dqgfg7b6" w:id="4"/>
-      <w:bookmarkEnd w:id="4"/>
+      <w:bookmarkStart w:colFirst="0" w:colLast="0" w:name="_r8o4dqgfg7b6" w:id="5"/>
+      <w:bookmarkEnd w:id="5"/>
       <w:r>
         <w:rPr>
           <w:rtl w:val="0"/>
@@ -3640,8 +3606,8 @@
         <w:jc w:val="both"/>
         <w:rPr/>
       </w:pPr>
-      <w:bookmarkStart w:colFirst="0" w:colLast="0" w:name="_p474xpndnt4r" w:id="5"/>
-      <w:bookmarkEnd w:id="5"/>
+      <w:bookmarkStart w:colFirst="0" w:colLast="0" w:name="_p474xpndnt4r" w:id="6"/>
+      <w:bookmarkEnd w:id="6"/>
       <w:r>
         <w:rPr>
           <w:rtl w:val="0"/>
@@ -3877,8 +3843,8 @@
         <w:jc w:val="both"/>
         <w:rPr/>
       </w:pPr>
-      <w:bookmarkStart w:colFirst="0" w:colLast="0" w:name="_lpfy279q1x1f" w:id="6"/>
-      <w:bookmarkEnd w:id="6"/>
+      <w:bookmarkStart w:colFirst="0" w:colLast="0" w:name="_lpfy279q1x1f" w:id="7"/>
+      <w:bookmarkEnd w:id="7"/>
       <w:r>
         <w:rPr>
           <w:rtl w:val="0"/>
@@ -3926,8 +3892,8 @@
         <w:jc w:val="both"/>
         <w:rPr/>
       </w:pPr>
-      <w:bookmarkStart w:colFirst="0" w:colLast="0" w:name="_ksp71di4awyd" w:id="7"/>
-      <w:bookmarkEnd w:id="7"/>
+      <w:bookmarkStart w:colFirst="0" w:colLast="0" w:name="_ksp71di4awyd" w:id="8"/>
+      <w:bookmarkEnd w:id="8"/>
       <w:r>
         <w:rPr>
           <w:rtl w:val="0"/>
@@ -3984,12 +3950,12 @@
           <wp:inline distB="114300" distT="114300" distL="114300" distR="114300">
             <wp:extent cx="5936309" cy="3472346"/>
             <wp:effectExtent b="0" l="0" r="0" t="0"/>
-            <wp:docPr id="11" name="image12.png"/>
+            <wp:docPr id="11" name="image7.png"/>
             <a:graphic>
               <a:graphicData uri="http://schemas.openxmlformats.org/drawingml/2006/picture">
                 <pic:pic>
                   <pic:nvPicPr>
-                    <pic:cNvPr id="0" name="image12.png"/>
+                    <pic:cNvPr id="0" name="image7.png"/>
                     <pic:cNvPicPr preferRelativeResize="0"/>
                   </pic:nvPicPr>
                   <pic:blipFill>
@@ -4025,8 +3991,8 @@
         <w:jc w:val="both"/>
         <w:rPr/>
       </w:pPr>
-      <w:bookmarkStart w:colFirst="0" w:colLast="0" w:name="_ycu0j7l2rygb" w:id="8"/>
-      <w:bookmarkEnd w:id="8"/>
+      <w:bookmarkStart w:colFirst="0" w:colLast="0" w:name="_ycu0j7l2rygb" w:id="9"/>
+      <w:bookmarkEnd w:id="9"/>
       <w:r>
         <w:rPr>
           <w:rtl w:val="0"/>
@@ -4104,20 +4070,20 @@
         <w:jc w:val="both"/>
         <w:rPr/>
       </w:pPr>
-      <w:bookmarkStart w:colFirst="0" w:colLast="0" w:name="_3re0s0pboi6g" w:id="9"/>
-      <w:bookmarkEnd w:id="9"/>
+      <w:bookmarkStart w:colFirst="0" w:colLast="0" w:name="_3re0s0pboi6g" w:id="10"/>
+      <w:bookmarkEnd w:id="10"/>
       <w:r>
         <w:rPr/>
         <w:drawing>
           <wp:inline distB="114300" distT="114300" distL="114300" distR="114300">
             <wp:extent cx="5067300" cy="2200275"/>
             <wp:effectExtent b="0" l="0" r="0" t="0"/>
-            <wp:docPr id="17" name="image8.png"/>
+            <wp:docPr id="17" name="image12.png"/>
             <a:graphic>
               <a:graphicData uri="http://schemas.openxmlformats.org/drawingml/2006/picture">
                 <pic:pic>
                   <pic:nvPicPr>
-                    <pic:cNvPr id="0" name="image8.png"/>
+                    <pic:cNvPr id="0" name="image12.png"/>
                     <pic:cNvPicPr preferRelativeResize="0"/>
                   </pic:nvPicPr>
                   <pic:blipFill>
@@ -4153,8 +4119,8 @@
         <w:jc w:val="both"/>
         <w:rPr/>
       </w:pPr>
-      <w:bookmarkStart w:colFirst="0" w:colLast="0" w:name="_odnlgpc3jbb2" w:id="10"/>
-      <w:bookmarkEnd w:id="10"/>
+      <w:bookmarkStart w:colFirst="0" w:colLast="0" w:name="_odnlgpc3jbb2" w:id="11"/>
+      <w:bookmarkEnd w:id="11"/>
       <w:r>
         <w:rPr>
           <w:rtl w:val="0"/>
@@ -4227,12 +4193,12 @@
           <wp:inline distB="114300" distT="114300" distL="114300" distR="114300">
             <wp:extent cx="5943600" cy="3365500"/>
             <wp:effectExtent b="0" l="0" r="0" t="0"/>
-            <wp:docPr id="6" name="image14.png"/>
+            <wp:docPr id="6" name="image10.png"/>
             <a:graphic>
               <a:graphicData uri="http://schemas.openxmlformats.org/drawingml/2006/picture">
                 <pic:pic>
                   <pic:nvPicPr>
-                    <pic:cNvPr id="0" name="image14.png"/>
+                    <pic:cNvPr id="0" name="image10.png"/>
                     <pic:cNvPicPr preferRelativeResize="0"/>
                   </pic:nvPicPr>
                   <pic:blipFill>
@@ -4268,8 +4234,8 @@
         <w:jc w:val="both"/>
         <w:rPr/>
       </w:pPr>
-      <w:bookmarkStart w:colFirst="0" w:colLast="0" w:name="_9wru8b67vdtf" w:id="11"/>
-      <w:bookmarkEnd w:id="11"/>
+      <w:bookmarkStart w:colFirst="0" w:colLast="0" w:name="_9wru8b67vdtf" w:id="12"/>
+      <w:bookmarkEnd w:id="12"/>
       <w:r>
         <w:rPr>
           <w:rtl w:val="0"/>
@@ -4317,20 +4283,20 @@
         <w:jc w:val="both"/>
         <w:rPr/>
       </w:pPr>
-      <w:bookmarkStart w:colFirst="0" w:colLast="0" w:name="_yy2ymh81i1pv" w:id="12"/>
-      <w:bookmarkEnd w:id="12"/>
+      <w:bookmarkStart w:colFirst="0" w:colLast="0" w:name="_yy2ymh81i1pv" w:id="13"/>
+      <w:bookmarkEnd w:id="13"/>
       <w:r>
         <w:rPr/>
         <w:drawing>
           <wp:inline distB="114300" distT="114300" distL="114300" distR="114300">
             <wp:extent cx="5943600" cy="5753100"/>
             <wp:effectExtent b="0" l="0" r="0" t="0"/>
-            <wp:docPr id="1" name="image17.png"/>
+            <wp:docPr id="1" name="image16.png"/>
             <a:graphic>
               <a:graphicData uri="http://schemas.openxmlformats.org/drawingml/2006/picture">
                 <pic:pic>
                   <pic:nvPicPr>
-                    <pic:cNvPr id="0" name="image17.png"/>
+                    <pic:cNvPr id="0" name="image16.png"/>
                     <pic:cNvPicPr preferRelativeResize="0"/>
                   </pic:nvPicPr>
                   <pic:blipFill>
@@ -4366,8 +4332,8 @@
         <w:jc w:val="both"/>
         <w:rPr/>
       </w:pPr>
-      <w:bookmarkStart w:colFirst="0" w:colLast="0" w:name="_8dqfn5fepxuv" w:id="13"/>
-      <w:bookmarkEnd w:id="13"/>
+      <w:bookmarkStart w:colFirst="0" w:colLast="0" w:name="_8dqfn5fepxuv" w:id="14"/>
+      <w:bookmarkEnd w:id="14"/>
       <w:r>
         <w:rPr>
           <w:rtl w:val="0"/>
@@ -4443,12 +4409,12 @@
           <wp:inline distB="114300" distT="114300" distL="114300" distR="114300">
             <wp:extent cx="5943600" cy="7073900"/>
             <wp:effectExtent b="0" l="0" r="0" t="0"/>
-            <wp:docPr id="3" name="image15.png"/>
+            <wp:docPr id="3" name="image13.png"/>
             <a:graphic>
               <a:graphicData uri="http://schemas.openxmlformats.org/drawingml/2006/picture">
                 <pic:pic>
                   <pic:nvPicPr>
-                    <pic:cNvPr id="0" name="image15.png"/>
+                    <pic:cNvPr id="0" name="image13.png"/>
                     <pic:cNvPicPr preferRelativeResize="0"/>
                   </pic:nvPicPr>
                   <pic:blipFill>
@@ -4484,8 +4450,8 @@
         <w:jc w:val="both"/>
         <w:rPr/>
       </w:pPr>
-      <w:bookmarkStart w:colFirst="0" w:colLast="0" w:name="_qcpexr7p4vi5" w:id="14"/>
-      <w:bookmarkEnd w:id="14"/>
+      <w:bookmarkStart w:colFirst="0" w:colLast="0" w:name="_qcpexr7p4vi5" w:id="15"/>
+      <w:bookmarkEnd w:id="15"/>
       <w:r>
         <w:rPr>
           <w:rtl w:val="0"/>
@@ -4533,20 +4499,20 @@
         <w:jc w:val="both"/>
         <w:rPr/>
       </w:pPr>
-      <w:bookmarkStart w:colFirst="0" w:colLast="0" w:name="_i3sbcpqgkd2" w:id="15"/>
-      <w:bookmarkEnd w:id="15"/>
+      <w:bookmarkStart w:colFirst="0" w:colLast="0" w:name="_i3sbcpqgkd2" w:id="16"/>
+      <w:bookmarkEnd w:id="16"/>
       <w:r>
         <w:rPr/>
         <w:drawing>
           <wp:inline distB="114300" distT="114300" distL="114300" distR="114300">
             <wp:extent cx="5943600" cy="4953000"/>
             <wp:effectExtent b="0" l="0" r="0" t="0"/>
-            <wp:docPr id="24" name="image21.png"/>
+            <wp:docPr id="24" name="image22.png"/>
             <a:graphic>
               <a:graphicData uri="http://schemas.openxmlformats.org/drawingml/2006/picture">
                 <pic:pic>
                   <pic:nvPicPr>
-                    <pic:cNvPr id="0" name="image21.png"/>
+                    <pic:cNvPr id="0" name="image22.png"/>
                     <pic:cNvPicPr preferRelativeResize="0"/>
                   </pic:nvPicPr>
                   <pic:blipFill>
@@ -4582,8 +4548,8 @@
         <w:jc w:val="both"/>
         <w:rPr/>
       </w:pPr>
-      <w:bookmarkStart w:colFirst="0" w:colLast="0" w:name="_tf4a0emht4li" w:id="16"/>
-      <w:bookmarkEnd w:id="16"/>
+      <w:bookmarkStart w:colFirst="0" w:colLast="0" w:name="_tf4a0emht4li" w:id="17"/>
+      <w:bookmarkEnd w:id="17"/>
       <w:r>
         <w:rPr>
           <w:rtl w:val="0"/>
@@ -4596,8 +4562,8 @@
         <w:jc w:val="both"/>
         <w:rPr/>
       </w:pPr>
-      <w:bookmarkStart w:colFirst="0" w:colLast="0" w:name="_1ndls2sr0hzc" w:id="17"/>
-      <w:bookmarkEnd w:id="17"/>
+      <w:bookmarkStart w:colFirst="0" w:colLast="0" w:name="_1ndls2sr0hzc" w:id="18"/>
+      <w:bookmarkEnd w:id="18"/>
       <w:r>
         <w:rPr>
           <w:rtl w:val="0"/>
@@ -4673,12 +4639,12 @@
           <wp:inline distB="114300" distT="114300" distL="114300" distR="114300">
             <wp:extent cx="5943600" cy="5753100"/>
             <wp:effectExtent b="0" l="0" r="0" t="0"/>
-            <wp:docPr id="20" name="image16.png"/>
+            <wp:docPr id="20" name="image18.png"/>
             <a:graphic>
               <a:graphicData uri="http://schemas.openxmlformats.org/drawingml/2006/picture">
                 <pic:pic>
                   <pic:nvPicPr>
-                    <pic:cNvPr id="0" name="image16.png"/>
+                    <pic:cNvPr id="0" name="image18.png"/>
                     <pic:cNvPicPr preferRelativeResize="0"/>
                   </pic:nvPicPr>
                   <pic:blipFill>
@@ -4729,8 +4695,8 @@
         <w:jc w:val="both"/>
         <w:rPr/>
       </w:pPr>
-      <w:bookmarkStart w:colFirst="0" w:colLast="0" w:name="_djg9o3luwzwb" w:id="18"/>
-      <w:bookmarkEnd w:id="18"/>
+      <w:bookmarkStart w:colFirst="0" w:colLast="0" w:name="_djg9o3luwzwb" w:id="19"/>
+      <w:bookmarkEnd w:id="19"/>
       <w:r>
         <w:rPr>
           <w:rtl w:val="0"/>
@@ -4851,12 +4817,12 @@
           <wp:inline distB="114300" distT="114300" distL="114300" distR="114300">
             <wp:extent cx="5524500" cy="3429000"/>
             <wp:effectExtent b="0" l="0" r="0" t="0"/>
-            <wp:docPr id="19" name="image7.png"/>
+            <wp:docPr id="19" name="image11.png"/>
             <a:graphic>
               <a:graphicData uri="http://schemas.openxmlformats.org/drawingml/2006/picture">
                 <pic:pic>
                   <pic:nvPicPr>
-                    <pic:cNvPr id="0" name="image7.png"/>
+                    <pic:cNvPr id="0" name="image11.png"/>
                     <pic:cNvPicPr preferRelativeResize="0"/>
                   </pic:nvPicPr>
                   <pic:blipFill>
@@ -4907,8 +4873,8 @@
         <w:jc w:val="both"/>
         <w:rPr/>
       </w:pPr>
-      <w:bookmarkStart w:colFirst="0" w:colLast="0" w:name="_q48chgt3fazi" w:id="19"/>
-      <w:bookmarkEnd w:id="19"/>
+      <w:bookmarkStart w:colFirst="0" w:colLast="0" w:name="_q48chgt3fazi" w:id="20"/>
+      <w:bookmarkEnd w:id="20"/>
       <w:r>
         <w:rPr>
           <w:rtl w:val="0"/>
@@ -5091,8 +5057,8 @@
         <w:jc w:val="both"/>
         <w:rPr/>
       </w:pPr>
-      <w:bookmarkStart w:colFirst="0" w:colLast="0" w:name="_mvvcyo13s7v0" w:id="20"/>
-      <w:bookmarkEnd w:id="20"/>
+      <w:bookmarkStart w:colFirst="0" w:colLast="0" w:name="_mvvcyo13s7v0" w:id="21"/>
+      <w:bookmarkEnd w:id="21"/>
       <w:r>
         <w:rPr>
           <w:rtl w:val="0"/>
@@ -5168,12 +5134,12 @@
           <wp:inline distB="114300" distT="114300" distL="114300" distR="114300">
             <wp:extent cx="1824038" cy="1115452"/>
             <wp:effectExtent b="0" l="0" r="0" t="0"/>
-            <wp:docPr id="16" name="image4.jpg"/>
+            <wp:docPr id="16" name="image9.jpg"/>
             <a:graphic>
               <a:graphicData uri="http://schemas.openxmlformats.org/drawingml/2006/picture">
                 <pic:pic>
                   <pic:nvPicPr>
-                    <pic:cNvPr id="0" name="image4.jpg"/>
+                    <pic:cNvPr id="0" name="image9.jpg"/>
                     <pic:cNvPicPr preferRelativeResize="0"/>
                   </pic:nvPicPr>
                   <pic:blipFill>
@@ -5244,12 +5210,12 @@
           <wp:inline distB="114300" distT="114300" distL="114300" distR="114300">
             <wp:extent cx="2297991" cy="703391"/>
             <wp:effectExtent b="0" l="0" r="0" t="0"/>
-            <wp:docPr id="23" name="image19.png"/>
+            <wp:docPr id="23" name="image21.png"/>
             <a:graphic>
               <a:graphicData uri="http://schemas.openxmlformats.org/drawingml/2006/picture">
                 <pic:pic>
                   <pic:nvPicPr>
-                    <pic:cNvPr id="0" name="image19.png"/>
+                    <pic:cNvPr id="0" name="image21.png"/>
                     <pic:cNvPicPr preferRelativeResize="0"/>
                   </pic:nvPicPr>
                   <pic:blipFill>
@@ -5331,12 +5297,12 @@
           <wp:inline distB="114300" distT="114300" distL="114300" distR="114300">
             <wp:extent cx="1699070" cy="1699070"/>
             <wp:effectExtent b="0" l="0" r="0" t="0"/>
-            <wp:docPr id="14" name="image5.png"/>
+            <wp:docPr id="14" name="image4.png"/>
             <a:graphic>
               <a:graphicData uri="http://schemas.openxmlformats.org/drawingml/2006/picture">
                 <pic:pic>
                   <pic:nvPicPr>
-                    <pic:cNvPr id="0" name="image5.png"/>
+                    <pic:cNvPr id="0" name="image4.png"/>
                     <pic:cNvPicPr preferRelativeResize="0"/>
                   </pic:nvPicPr>
                   <pic:blipFill>
@@ -5377,12 +5343,12 @@
           <wp:inline distB="114300" distT="114300" distL="114300" distR="114300">
             <wp:extent cx="2762994" cy="1158141"/>
             <wp:effectExtent b="0" l="0" r="0" t="0"/>
-            <wp:docPr id="7" name="image18.png"/>
+            <wp:docPr id="7" name="image15.png"/>
             <a:graphic>
               <a:graphicData uri="http://schemas.openxmlformats.org/drawingml/2006/picture">
                 <pic:pic>
                   <pic:nvPicPr>
-                    <pic:cNvPr id="0" name="image18.png"/>
+                    <pic:cNvPr id="0" name="image15.png"/>
                     <pic:cNvPicPr preferRelativeResize="0"/>
                   </pic:nvPicPr>
                   <pic:blipFill>
@@ -5546,8 +5512,8 @@
         <w:jc w:val="both"/>
         <w:rPr/>
       </w:pPr>
-      <w:bookmarkStart w:colFirst="0" w:colLast="0" w:name="_cbzt1efx616q" w:id="21"/>
-      <w:bookmarkEnd w:id="21"/>
+      <w:bookmarkStart w:colFirst="0" w:colLast="0" w:name="_cbzt1efx616q" w:id="22"/>
+      <w:bookmarkEnd w:id="22"/>
       <w:r>
         <w:rPr>
           <w:rtl w:val="0"/>
@@ -5667,8 +5633,8 @@
         <w:jc w:val="both"/>
         <w:rPr/>
       </w:pPr>
-      <w:bookmarkStart w:colFirst="0" w:colLast="0" w:name="_q5wc6h8zdgfs" w:id="22"/>
-      <w:bookmarkEnd w:id="22"/>
+      <w:bookmarkStart w:colFirst="0" w:colLast="0" w:name="_q5wc6h8zdgfs" w:id="23"/>
+      <w:bookmarkEnd w:id="23"/>
       <w:r>
         <w:rPr>
           <w:rtl w:val="0"/>
@@ -5687,12 +5653,12 @@
           <wp:inline distB="114300" distT="114300" distL="114300" distR="114300">
             <wp:extent cx="4905375" cy="4440541"/>
             <wp:effectExtent b="0" l="0" r="0" t="0"/>
-            <wp:docPr id="9" name="image10.png"/>
+            <wp:docPr id="9" name="image5.png"/>
             <a:graphic>
               <a:graphicData uri="http://schemas.openxmlformats.org/drawingml/2006/picture">
                 <pic:pic>
                   <pic:nvPicPr>
-                    <pic:cNvPr id="0" name="image10.png"/>
+                    <pic:cNvPr id="0" name="image5.png"/>
                     <pic:cNvPicPr preferRelativeResize="0"/>
                   </pic:nvPicPr>
                   <pic:blipFill>
@@ -5728,8 +5694,8 @@
         <w:jc w:val="both"/>
         <w:rPr/>
       </w:pPr>
-      <w:bookmarkStart w:colFirst="0" w:colLast="0" w:name="_awcp2cbi1rpm" w:id="23"/>
-      <w:bookmarkEnd w:id="23"/>
+      <w:bookmarkStart w:colFirst="0" w:colLast="0" w:name="_awcp2cbi1rpm" w:id="24"/>
+      <w:bookmarkEnd w:id="24"/>
       <w:r>
         <w:rPr>
           <w:rtl w:val="0"/>
@@ -5771,12 +5737,12 @@
           <wp:inline distB="114300" distT="114300" distL="114300" distR="114300">
             <wp:extent cx="5943600" cy="3348038"/>
             <wp:effectExtent b="0" l="0" r="0" t="0"/>
-            <wp:docPr id="12" name="image22.png"/>
+            <wp:docPr id="12" name="image17.png"/>
             <a:graphic>
               <a:graphicData uri="http://schemas.openxmlformats.org/drawingml/2006/picture">
                 <pic:pic>
                   <pic:nvPicPr>
-                    <pic:cNvPr id="0" name="image22.png"/>
+                    <pic:cNvPr id="0" name="image17.png"/>
                     <pic:cNvPicPr preferRelativeResize="0"/>
                   </pic:nvPicPr>
                   <pic:blipFill>
@@ -5812,8 +5778,8 @@
         <w:jc w:val="both"/>
         <w:rPr/>
       </w:pPr>
-      <w:bookmarkStart w:colFirst="0" w:colLast="0" w:name="_fb8fgt18rchr" w:id="24"/>
-      <w:bookmarkEnd w:id="24"/>
+      <w:bookmarkStart w:colFirst="0" w:colLast="0" w:name="_fb8fgt18rchr" w:id="25"/>
+      <w:bookmarkEnd w:id="25"/>
       <w:r>
         <w:rPr>
           <w:rtl w:val="0"/>
@@ -5844,12 +5810,12 @@
           <wp:inline distB="114300" distT="114300" distL="114300" distR="114300">
             <wp:extent cx="5943600" cy="2934804"/>
             <wp:effectExtent b="0" l="0" r="0" t="0"/>
-            <wp:docPr id="26" name="image25.png"/>
+            <wp:docPr id="26" name="image23.png"/>
             <a:graphic>
               <a:graphicData uri="http://schemas.openxmlformats.org/drawingml/2006/picture">
                 <pic:pic>
                   <pic:nvPicPr>
-                    <pic:cNvPr id="0" name="image25.png"/>
+                    <pic:cNvPr id="0" name="image23.png"/>
                     <pic:cNvPicPr preferRelativeResize="0"/>
                   </pic:nvPicPr>
                   <pic:blipFill>
@@ -5896,8 +5862,8 @@
         <w:jc w:val="both"/>
         <w:rPr/>
       </w:pPr>
-      <w:bookmarkStart w:colFirst="0" w:colLast="0" w:name="_s4ftynioufes" w:id="25"/>
-      <w:bookmarkEnd w:id="25"/>
+      <w:bookmarkStart w:colFirst="0" w:colLast="0" w:name="_s4ftynioufes" w:id="26"/>
+      <w:bookmarkEnd w:id="26"/>
       <w:r>
         <w:rPr>
           <w:rtl w:val="0"/>
@@ -5969,8 +5935,8 @@
         <w:jc w:val="both"/>
         <w:rPr/>
       </w:pPr>
-      <w:bookmarkStart w:colFirst="0" w:colLast="0" w:name="_6qyz7kzcwv2g" w:id="26"/>
-      <w:bookmarkEnd w:id="26"/>
+      <w:bookmarkStart w:colFirst="0" w:colLast="0" w:name="_6qyz7kzcwv2g" w:id="27"/>
+      <w:bookmarkEnd w:id="27"/>
       <w:r>
         <w:rPr>
           <w:rtl w:val="0"/>
@@ -6053,8 +6019,8 @@
         <w:jc w:val="both"/>
         <w:rPr/>
       </w:pPr>
-      <w:bookmarkStart w:colFirst="0" w:colLast="0" w:name="_ib8047yqm2al" w:id="27"/>
-      <w:bookmarkEnd w:id="27"/>
+      <w:bookmarkStart w:colFirst="0" w:colLast="0" w:name="_ib8047yqm2al" w:id="28"/>
+      <w:bookmarkEnd w:id="28"/>
       <w:r>
         <w:rPr>
           <w:rtl w:val="0"/>
@@ -6126,8 +6092,8 @@
         <w:jc w:val="both"/>
         <w:rPr/>
       </w:pPr>
-      <w:bookmarkStart w:colFirst="0" w:colLast="0" w:name="_48fzs1mwdrlv" w:id="28"/>
-      <w:bookmarkEnd w:id="28"/>
+      <w:bookmarkStart w:colFirst="0" w:colLast="0" w:name="_48fzs1mwdrlv" w:id="29"/>
+      <w:bookmarkEnd w:id="29"/>
       <w:r>
         <w:rPr>
           <w:rtl w:val="0"/>
@@ -6180,12 +6146,12 @@
           <wp:inline distB="114300" distT="114300" distL="114300" distR="114300">
             <wp:extent cx="5943600" cy="2896600"/>
             <wp:effectExtent b="0" l="0" r="0" t="0"/>
-            <wp:docPr id="2" name="image23.png"/>
+            <wp:docPr id="2" name="image25.png"/>
             <a:graphic>
               <a:graphicData uri="http://schemas.openxmlformats.org/drawingml/2006/picture">
                 <pic:pic>
                   <pic:nvPicPr>
-                    <pic:cNvPr id="0" name="image23.png"/>
+                    <pic:cNvPr id="0" name="image25.png"/>
                     <pic:cNvPicPr preferRelativeResize="0"/>
                   </pic:nvPicPr>
                   <pic:blipFill>
@@ -6221,8 +6187,8 @@
         <w:jc w:val="both"/>
         <w:rPr/>
       </w:pPr>
-      <w:bookmarkStart w:colFirst="0" w:colLast="0" w:name="_ngk83v35qa17" w:id="29"/>
-      <w:bookmarkEnd w:id="29"/>
+      <w:bookmarkStart w:colFirst="0" w:colLast="0" w:name="_ngk83v35qa17" w:id="30"/>
+      <w:bookmarkEnd w:id="30"/>
       <w:r>
         <w:rPr>
           <w:rtl w:val="0"/>
@@ -6275,12 +6241,12 @@
           <wp:inline distB="114300" distT="114300" distL="114300" distR="114300">
             <wp:extent cx="5943600" cy="2425771"/>
             <wp:effectExtent b="0" l="0" r="0" t="0"/>
-            <wp:docPr id="15" name="image13.png"/>
+            <wp:docPr id="15" name="image6.png"/>
             <a:graphic>
               <a:graphicData uri="http://schemas.openxmlformats.org/drawingml/2006/picture">
                 <pic:pic>
                   <pic:nvPicPr>
-                    <pic:cNvPr id="0" name="image13.png"/>
+                    <pic:cNvPr id="0" name="image6.png"/>
                     <pic:cNvPicPr preferRelativeResize="0"/>
                   </pic:nvPicPr>
                   <pic:blipFill>
@@ -6316,8 +6282,8 @@
         <w:jc w:val="both"/>
         <w:rPr/>
       </w:pPr>
-      <w:bookmarkStart w:colFirst="0" w:colLast="0" w:name="_xgf42ufdp44" w:id="30"/>
-      <w:bookmarkEnd w:id="30"/>
+      <w:bookmarkStart w:colFirst="0" w:colLast="0" w:name="_xgf42ufdp44" w:id="31"/>
+      <w:bookmarkEnd w:id="31"/>
       <w:r>
         <w:rPr>
           <w:rtl w:val="0"/>
@@ -6378,12 +6344,12 @@
           <wp:inline distB="114300" distT="114300" distL="114300" distR="114300">
             <wp:extent cx="5943600" cy="2311400"/>
             <wp:effectExtent b="0" l="0" r="0" t="0"/>
-            <wp:docPr id="21" name="image20.png"/>
+            <wp:docPr id="21" name="image19.png"/>
             <a:graphic>
               <a:graphicData uri="http://schemas.openxmlformats.org/drawingml/2006/picture">
                 <pic:pic>
                   <pic:nvPicPr>
-                    <pic:cNvPr id="0" name="image20.png"/>
+                    <pic:cNvPr id="0" name="image19.png"/>
                     <pic:cNvPicPr preferRelativeResize="0"/>
                   </pic:nvPicPr>
                   <pic:blipFill>
@@ -6419,8 +6385,8 @@
         <w:jc w:val="both"/>
         <w:rPr/>
       </w:pPr>
-      <w:bookmarkStart w:colFirst="0" w:colLast="0" w:name="_7epl5lgoowgc" w:id="31"/>
-      <w:bookmarkEnd w:id="31"/>
+      <w:bookmarkStart w:colFirst="0" w:colLast="0" w:name="_7epl5lgoowgc" w:id="32"/>
+      <w:bookmarkEnd w:id="32"/>
       <w:r>
         <w:rPr>
           <w:rtl w:val="0"/>
@@ -6446,8 +6412,8 @@
         <w:jc w:val="both"/>
         <w:rPr/>
       </w:pPr>
-      <w:bookmarkStart w:colFirst="0" w:colLast="0" w:name="_cu87b5is6eh9" w:id="32"/>
-      <w:bookmarkEnd w:id="32"/>
+      <w:bookmarkStart w:colFirst="0" w:colLast="0" w:name="_cu87b5is6eh9" w:id="33"/>
+      <w:bookmarkEnd w:id="33"/>
       <w:r>
         <w:rPr>
           <w:rtl w:val="0"/>
@@ -6460,8 +6426,8 @@
         <w:jc w:val="both"/>
         <w:rPr/>
       </w:pPr>
-      <w:bookmarkStart w:colFirst="0" w:colLast="0" w:name="_3ml5dk3ftmtx" w:id="33"/>
-      <w:bookmarkEnd w:id="33"/>
+      <w:bookmarkStart w:colFirst="0" w:colLast="0" w:name="_3ml5dk3ftmtx" w:id="34"/>
+      <w:bookmarkEnd w:id="34"/>
       <w:r>
         <w:rPr>
           <w:rtl w:val="0"/>
@@ -6474,8 +6440,8 @@
         <w:jc w:val="both"/>
         <w:rPr/>
       </w:pPr>
-      <w:bookmarkStart w:colFirst="0" w:colLast="0" w:name="_9062ifww0pn0" w:id="34"/>
-      <w:bookmarkEnd w:id="34"/>
+      <w:bookmarkStart w:colFirst="0" w:colLast="0" w:name="_9062ifww0pn0" w:id="35"/>
+      <w:bookmarkEnd w:id="35"/>
       <w:r>
         <w:rPr>
           <w:rtl w:val="0"/>
@@ -6488,8 +6454,8 @@
         <w:jc w:val="both"/>
         <w:rPr/>
       </w:pPr>
-      <w:bookmarkStart w:colFirst="0" w:colLast="0" w:name="_gwhu3q7lhh3i" w:id="35"/>
-      <w:bookmarkEnd w:id="35"/>
+      <w:bookmarkStart w:colFirst="0" w:colLast="0" w:name="_gwhu3q7lhh3i" w:id="36"/>
+      <w:bookmarkEnd w:id="36"/>
       <w:r>
         <w:rPr>
           <w:rtl w:val="0"/>
@@ -6502,8 +6468,8 @@
         <w:jc w:val="both"/>
         <w:rPr/>
       </w:pPr>
-      <w:bookmarkStart w:colFirst="0" w:colLast="0" w:name="_6flzdhlx36gc" w:id="36"/>
-      <w:bookmarkEnd w:id="36"/>
+      <w:bookmarkStart w:colFirst="0" w:colLast="0" w:name="_6flzdhlx36gc" w:id="37"/>
+      <w:bookmarkEnd w:id="37"/>
       <w:r>
         <w:rPr>
           <w:rtl w:val="0"/>
@@ -6516,8 +6482,8 @@
         <w:jc w:val="both"/>
         <w:rPr/>
       </w:pPr>
-      <w:bookmarkStart w:colFirst="0" w:colLast="0" w:name="_n0bmt4xb90z6" w:id="37"/>
-      <w:bookmarkEnd w:id="37"/>
+      <w:bookmarkStart w:colFirst="0" w:colLast="0" w:name="_n0bmt4xb90z6" w:id="38"/>
+      <w:bookmarkEnd w:id="38"/>
       <w:r>
         <w:rPr>
           <w:rtl w:val="0"/>
@@ -6530,8 +6496,8 @@
         <w:jc w:val="both"/>
         <w:rPr/>
       </w:pPr>
-      <w:bookmarkStart w:colFirst="0" w:colLast="0" w:name="_3ed49y8nfqy" w:id="38"/>
-      <w:bookmarkEnd w:id="38"/>
+      <w:bookmarkStart w:colFirst="0" w:colLast="0" w:name="_3ed49y8nfqy" w:id="39"/>
+      <w:bookmarkEnd w:id="39"/>
       <w:r>
         <w:rPr>
           <w:rtl w:val="0"/>
@@ -6555,8 +6521,8 @@
         <w:jc w:val="both"/>
         <w:rPr/>
       </w:pPr>
-      <w:bookmarkStart w:colFirst="0" w:colLast="0" w:name="_mgu1hsqw70xw" w:id="39"/>
-      <w:bookmarkEnd w:id="39"/>
+      <w:bookmarkStart w:colFirst="0" w:colLast="0" w:name="_mgu1hsqw70xw" w:id="40"/>
+      <w:bookmarkEnd w:id="40"/>
       <w:r>
         <w:rPr>
           <w:rtl w:val="0"/>
@@ -6670,12 +6636,12 @@
           <wp:inline distB="114300" distT="114300" distL="114300" distR="114300">
             <wp:extent cx="5943600" cy="1727200"/>
             <wp:effectExtent b="0" l="0" r="0" t="0"/>
-            <wp:docPr id="10" name="image11.png"/>
+            <wp:docPr id="10" name="image14.png"/>
             <a:graphic>
               <a:graphicData uri="http://schemas.openxmlformats.org/drawingml/2006/picture">
                 <pic:pic>
                   <pic:nvPicPr>
-                    <pic:cNvPr id="0" name="image11.png"/>
+                    <pic:cNvPr id="0" name="image14.png"/>
                     <pic:cNvPicPr preferRelativeResize="0"/>
                   </pic:nvPicPr>
                   <pic:blipFill>
@@ -6705,12 +6671,12 @@
           <wp:inline distB="114300" distT="114300" distL="114300" distR="114300">
             <wp:extent cx="5943600" cy="2324100"/>
             <wp:effectExtent b="0" l="0" r="0" t="0"/>
-            <wp:docPr id="8" name="image9.png"/>
+            <wp:docPr id="8" name="image20.png"/>
             <a:graphic>
               <a:graphicData uri="http://schemas.openxmlformats.org/drawingml/2006/picture">
                 <pic:pic>
                   <pic:nvPicPr>
-                    <pic:cNvPr id="0" name="image9.png"/>
+                    <pic:cNvPr id="0" name="image20.png"/>
                     <pic:cNvPicPr preferRelativeResize="0"/>
                   </pic:nvPicPr>
                   <pic:blipFill>
@@ -6779,8 +6745,8 @@
         <w:jc w:val="both"/>
         <w:rPr/>
       </w:pPr>
-      <w:bookmarkStart w:colFirst="0" w:colLast="0" w:name="_a2g6pioxl0bn" w:id="40"/>
-      <w:bookmarkEnd w:id="40"/>
+      <w:bookmarkStart w:colFirst="0" w:colLast="0" w:name="_a2g6pioxl0bn" w:id="41"/>
+      <w:bookmarkEnd w:id="41"/>
       <w:r>
         <w:rPr>
           <w:rtl w:val="0"/>
@@ -6817,8 +6783,8 @@
         <w:jc w:val="both"/>
         <w:rPr/>
       </w:pPr>
-      <w:bookmarkStart w:colFirst="0" w:colLast="0" w:name="_63flplcrfhi6" w:id="41"/>
-      <w:bookmarkEnd w:id="41"/>
+      <w:bookmarkStart w:colFirst="0" w:colLast="0" w:name="_63flplcrfhi6" w:id="42"/>
+      <w:bookmarkEnd w:id="42"/>
       <w:r>
         <w:rPr>
           <w:rtl w:val="0"/>
@@ -6873,8 +6839,8 @@
         <w:pStyle w:val="Heading1"/>
         <w:rPr/>
       </w:pPr>
-      <w:bookmarkStart w:colFirst="0" w:colLast="0" w:name="_p52nb666r6zs" w:id="42"/>
-      <w:bookmarkEnd w:id="42"/>
+      <w:bookmarkStart w:colFirst="0" w:colLast="0" w:name="_p52nb666r6zs" w:id="43"/>
+      <w:bookmarkEnd w:id="43"/>
       <w:r>
         <w:rPr>
           <w:rtl w:val="0"/>
@@ -6921,12 +6887,12 @@
           <wp:inline distB="114300" distT="114300" distL="114300" distR="114300">
             <wp:extent cx="5943600" cy="1254945"/>
             <wp:effectExtent b="0" l="0" r="0" t="0"/>
-            <wp:docPr id="4" name="image6.png"/>
+            <wp:docPr id="4" name="image8.png"/>
             <a:graphic>
               <a:graphicData uri="http://schemas.openxmlformats.org/drawingml/2006/picture">
                 <pic:pic>
                   <pic:nvPicPr>
-                    <pic:cNvPr id="0" name="image6.png"/>
+                    <pic:cNvPr id="0" name="image8.png"/>
                     <pic:cNvPicPr preferRelativeResize="0"/>
                   </pic:nvPicPr>
                   <pic:blipFill>
@@ -7054,8 +7020,8 @@
         <w:pStyle w:val="Heading1"/>
         <w:rPr/>
       </w:pPr>
-      <w:bookmarkStart w:colFirst="0" w:colLast="0" w:name="_u37k784p2bp6" w:id="43"/>
-      <w:bookmarkEnd w:id="43"/>
+      <w:bookmarkStart w:colFirst="0" w:colLast="0" w:name="_u37k784p2bp6" w:id="44"/>
+      <w:bookmarkEnd w:id="44"/>
       <w:r>
         <w:rPr>
           <w:rtl w:val="0"/>
@@ -7108,8 +7074,8 @@
         <w:pStyle w:val="Heading1"/>
         <w:rPr/>
       </w:pPr>
-      <w:bookmarkStart w:colFirst="0" w:colLast="0" w:name="_xxeh6tr84mic" w:id="44"/>
-      <w:bookmarkEnd w:id="44"/>
+      <w:bookmarkStart w:colFirst="0" w:colLast="0" w:name="_xxeh6tr84mic" w:id="45"/>
+      <w:bookmarkEnd w:id="45"/>
       <w:r>
         <w:rPr>
           <w:rtl w:val="0"/>

</xml_diff>